<commit_message>
feat: implement instant quiz with tag selection and UI refinements
</commit_message>
<xml_diff>
--- a/Quizora Code Explanation.docx
+++ b/Quizora Code Explanation.docx
@@ -7,13 +7,8 @@
         <w:pStyle w:val="Title"/>
         <w:ind w:left="720" w:firstLine="720"/>
       </w:pPr>
-      <w:proofErr w:type="spellStart"/>
-      <w:r>
-        <w:t>Quizora</w:t>
-      </w:r>
-      <w:proofErr w:type="spellEnd"/>
-      <w:r>
-        <w:t xml:space="preserve"> Code Explanation</w:t>
+      <w:r>
+        <w:t>Quizora Code Explanation</w:t>
       </w:r>
     </w:p>
     <w:p/>
@@ -75,15 +70,7 @@
         <w:t>server.js</w:t>
       </w:r>
       <w:r>
-        <w:t xml:space="preserve">: The entry point of your application. It initializes the Express server, connects </w:t>
-      </w:r>
-      <w:proofErr w:type="spellStart"/>
-      <w:r>
-        <w:t>middlewares</w:t>
-      </w:r>
-      <w:proofErr w:type="spellEnd"/>
-      <w:r>
-        <w:t xml:space="preserve"> (CORS, JSON parser), and mounts the API routes.</w:t>
+        <w:t>: The entry point of your application. It initializes the Express server, connects middlewares (CORS, JSON parser), and mounts the API routes.</w:t>
       </w:r>
     </w:p>
     <w:p>
@@ -121,7 +108,6 @@
           <w:numId w:val="1"/>
         </w:numPr>
       </w:pPr>
-      <w:proofErr w:type="gramStart"/>
       <w:r>
         <w:rPr>
           <w:b/>
@@ -129,7 +115,6 @@
         </w:rPr>
         <w:t>.env</w:t>
       </w:r>
-      <w:proofErr w:type="gramEnd"/>
       <w:r>
         <w:t>: Stores sensitive environment variables like your JWT_SECRET, GEMINI_API_KEY, and BREVO_MAIL_API_KEY to keep them out of your source code.</w:t>
       </w:r>
@@ -164,39 +149,7 @@
         <w:t>models/User.js</w:t>
       </w:r>
       <w:r>
-        <w:t xml:space="preserve">: Defines the user schema. It includes fields for </w:t>
-      </w:r>
-      <w:proofErr w:type="spellStart"/>
-      <w:r>
-        <w:t>firstName</w:t>
-      </w:r>
-      <w:proofErr w:type="spellEnd"/>
-      <w:r>
-        <w:t xml:space="preserve">, </w:t>
-      </w:r>
-      <w:proofErr w:type="spellStart"/>
-      <w:r>
-        <w:t>lastName</w:t>
-      </w:r>
-      <w:proofErr w:type="spellEnd"/>
-      <w:r>
-        <w:t xml:space="preserve">, email, and password. Crucially, it also contains </w:t>
-      </w:r>
-      <w:proofErr w:type="spellStart"/>
-      <w:r>
-        <w:t>resetPasswordToken</w:t>
-      </w:r>
-      <w:proofErr w:type="spellEnd"/>
-      <w:r>
-        <w:t xml:space="preserve"> and </w:t>
-      </w:r>
-      <w:proofErr w:type="spellStart"/>
-      <w:r>
-        <w:t>resetPasswordExpires</w:t>
-      </w:r>
-      <w:proofErr w:type="spellEnd"/>
-      <w:r>
-        <w:t xml:space="preserve"> for the forgot-password feature.</w:t>
+        <w:t>: Defines the user schema. It includes fields for firstName, lastName, email, and password. Crucially, it also contains resetPasswordToken and resetPasswordExpires for the forgot-password feature.</w:t>
       </w:r>
     </w:p>
     <w:p>
@@ -302,17 +255,8 @@
           <w:b/>
           <w:bCs/>
         </w:rPr>
-        <w:t xml:space="preserve">4. Routes &amp; </w:t>
-      </w:r>
-      <w:proofErr w:type="spellStart"/>
-      <w:r>
-        <w:rPr>
-          <w:b/>
-          <w:bCs/>
-        </w:rPr>
-        <w:t>Middlewares</w:t>
-      </w:r>
-      <w:proofErr w:type="spellEnd"/>
+        <w:t>4. Routes &amp; Middlewares</w:t>
+      </w:r>
     </w:p>
     <w:p>
       <w:pPr>
@@ -329,15 +273,7 @@
         <w:t>routes/user.js &amp; routes/quiz.js</w:t>
       </w:r>
       <w:r>
-        <w:t>: These files map specific URL endpoints (like /</w:t>
-      </w:r>
-      <w:proofErr w:type="spellStart"/>
-      <w:r>
-        <w:t>api</w:t>
-      </w:r>
-      <w:proofErr w:type="spellEnd"/>
-      <w:r>
-        <w:t>/auth/login) to their respective controller functions.</w:t>
+        <w:t>: These files map specific URL endpoints (like /api/auth/login) to their respective controller functions.</w:t>
       </w:r>
     </w:p>
     <w:p>
@@ -347,21 +283,12 @@
           <w:numId w:val="4"/>
         </w:numPr>
       </w:pPr>
-      <w:proofErr w:type="spellStart"/>
-      <w:r>
-        <w:rPr>
-          <w:b/>
-          <w:bCs/>
-        </w:rPr>
-        <w:t>middlewares</w:t>
-      </w:r>
-      <w:proofErr w:type="spellEnd"/>
-      <w:r>
-        <w:rPr>
-          <w:b/>
-          <w:bCs/>
-        </w:rPr>
-        <w:t>/auth.js</w:t>
+      <w:r>
+        <w:rPr>
+          <w:b/>
+          <w:bCs/>
+        </w:rPr>
+        <w:t>middlewares/auth.js</w:t>
       </w:r>
       <w:r>
         <w:t xml:space="preserve">: A security layer that verifies the </w:t>
@@ -417,15 +344,7 @@
         <w:t>Brevo API</w:t>
       </w:r>
       <w:r>
-        <w:t xml:space="preserve"> (via </w:t>
-      </w:r>
-      <w:proofErr w:type="spellStart"/>
-      <w:r>
-        <w:t>Nodemailer</w:t>
-      </w:r>
-      <w:proofErr w:type="spellEnd"/>
-      <w:r>
-        <w:t>) to send actual emails to users, such as the password reset link you recently implemented.</w:t>
+        <w:t xml:space="preserve"> (via Nodemailer) to send actual emails to users, such as the password reset link you recently implemented.</w:t>
       </w:r>
     </w:p>
     <w:p>
@@ -459,7 +378,7 @@
     <w:p>
       <w:r>
         <w:pict w14:anchorId="06967080">
-          <v:rect id="_x0000_i1031" style="width:0;height:1.5pt" o:hralign="center" o:hrstd="t" o:hr="t" fillcolor="#a0a0a0" stroked="f"/>
+          <v:rect id="_x0000_i1025" style="width:0;height:1.5pt" o:hralign="center" o:hrstd="t" o:hr="t" fillcolor="#a0a0a0" stroked="f"/>
         </w:pict>
       </w:r>
     </w:p>
@@ -522,17 +441,8 @@
         <w:t>redux/slices/authSlices.js</w:t>
       </w:r>
       <w:r>
-        <w:t xml:space="preserve">: Manages the authentication state. It saves the token and user object (like </w:t>
-      </w:r>
-      <w:proofErr w:type="spellStart"/>
-      <w:r>
-        <w:t>firstName</w:t>
-      </w:r>
-      <w:proofErr w:type="spellEnd"/>
-      <w:r>
-        <w:t xml:space="preserve">) to the Redux store and </w:t>
-      </w:r>
-      <w:proofErr w:type="spellStart"/>
+        <w:t xml:space="preserve">: Manages the authentication state. It saves the token and user object (like firstName) to the Redux store and </w:t>
+      </w:r>
       <w:r>
         <w:rPr>
           <w:b/>
@@ -540,7 +450,6 @@
         </w:rPr>
         <w:t>localStorage</w:t>
       </w:r>
-      <w:proofErr w:type="spellEnd"/>
       <w:r>
         <w:t xml:space="preserve"> so the data persists after a page refresh.</w:t>
       </w:r>
@@ -590,17 +499,8 @@
           <w:b/>
           <w:bCs/>
         </w:rPr>
-        <w:t>pages/</w:t>
-      </w:r>
-      <w:proofErr w:type="spellStart"/>
-      <w:r>
-        <w:rPr>
-          <w:b/>
-          <w:bCs/>
-        </w:rPr>
-        <w:t>LandingPage.jsx</w:t>
-      </w:r>
-      <w:proofErr w:type="spellEnd"/>
+        <w:t>pages/LandingPage.jsx</w:t>
+      </w:r>
       <w:r>
         <w:t>: The home screen featuring the "Sunset Minimal" theme and video background.</w:t>
       </w:r>
@@ -617,33 +517,8 @@
           <w:b/>
           <w:bCs/>
         </w:rPr>
-        <w:t>pages/</w:t>
-      </w:r>
-      <w:proofErr w:type="spellStart"/>
-      <w:r>
-        <w:rPr>
-          <w:b/>
-          <w:bCs/>
-        </w:rPr>
-        <w:t>LoginPage.jsx</w:t>
-      </w:r>
-      <w:proofErr w:type="spellEnd"/>
-      <w:r>
-        <w:rPr>
-          <w:b/>
-          <w:bCs/>
-        </w:rPr>
-        <w:t xml:space="preserve"> &amp; </w:t>
-      </w:r>
-      <w:proofErr w:type="spellStart"/>
-      <w:r>
-        <w:rPr>
-          <w:b/>
-          <w:bCs/>
-        </w:rPr>
-        <w:t>SignupPage.jsx</w:t>
-      </w:r>
-      <w:proofErr w:type="spellEnd"/>
+        <w:t>pages/LoginPage.jsx &amp; SignupPage.jsx</w:t>
+      </w:r>
       <w:r>
         <w:t>: Form-based pages that interact with your backend to authenticate users.</w:t>
       </w:r>
@@ -660,43 +535,10 @@
           <w:b/>
           <w:bCs/>
         </w:rPr>
-        <w:t>pages/</w:t>
-      </w:r>
-      <w:proofErr w:type="spellStart"/>
-      <w:r>
-        <w:rPr>
-          <w:b/>
-          <w:bCs/>
-        </w:rPr>
-        <w:t>ForgotPassword.jsx</w:t>
-      </w:r>
-      <w:proofErr w:type="spellEnd"/>
-      <w:r>
-        <w:rPr>
-          <w:b/>
-          <w:bCs/>
-        </w:rPr>
-        <w:t xml:space="preserve"> &amp; </w:t>
-      </w:r>
-      <w:proofErr w:type="spellStart"/>
-      <w:r>
-        <w:rPr>
-          <w:b/>
-          <w:bCs/>
-        </w:rPr>
-        <w:t>ResetPassword.jsx</w:t>
-      </w:r>
-      <w:proofErr w:type="spellEnd"/>
-      <w:r>
-        <w:t xml:space="preserve">: Dedicated pages for the recovery flow. They use </w:t>
-      </w:r>
-      <w:proofErr w:type="spellStart"/>
-      <w:r>
-        <w:t>useParams</w:t>
-      </w:r>
-      <w:proofErr w:type="spellEnd"/>
-      <w:r>
-        <w:t xml:space="preserve"> to grab the secure token from the URL sent in the email.</w:t>
+        <w:t>pages/ForgotPassword.jsx &amp; ResetPassword.jsx</w:t>
+      </w:r>
+      <w:r>
+        <w:t>: Dedicated pages for the recovery flow. They use useParams to grab the secure token from the URL sent in the email.</w:t>
       </w:r>
     </w:p>
     <w:p>
@@ -711,17 +553,8 @@
           <w:b/>
           <w:bCs/>
         </w:rPr>
-        <w:t>pages/</w:t>
-      </w:r>
-      <w:proofErr w:type="spellStart"/>
-      <w:r>
-        <w:rPr>
-          <w:b/>
-          <w:bCs/>
-        </w:rPr>
-        <w:t>QuizPage.jsx</w:t>
-      </w:r>
-      <w:proofErr w:type="spellEnd"/>
+        <w:t>pages/QuizPage.jsx</w:t>
+      </w:r>
       <w:r>
         <w:t>: The core feature page where users upload PDFs to generate AI quizzes.</w:t>
       </w:r>
@@ -753,35 +586,10 @@
           <w:b/>
           <w:bCs/>
         </w:rPr>
-        <w:t>components/common/</w:t>
-      </w:r>
-      <w:proofErr w:type="spellStart"/>
-      <w:r>
-        <w:rPr>
-          <w:b/>
-          <w:bCs/>
-        </w:rPr>
-        <w:t>Navbar.jsx</w:t>
-      </w:r>
-      <w:proofErr w:type="spellEnd"/>
-      <w:r>
-        <w:t xml:space="preserve">: The navigation bar. It uses </w:t>
-      </w:r>
-      <w:proofErr w:type="spellStart"/>
-      <w:r>
-        <w:t>useSelector</w:t>
-      </w:r>
-      <w:proofErr w:type="spellEnd"/>
-      <w:r>
-        <w:t xml:space="preserve"> to show "Hi, [Name]" in the </w:t>
-      </w:r>
-      <w:proofErr w:type="spellStart"/>
-      <w:r>
-        <w:t>center</w:t>
-      </w:r>
-      <w:proofErr w:type="spellEnd"/>
-      <w:r>
-        <w:t xml:space="preserve"> and changes its appearance as the user scrolls.</w:t>
+        <w:t>components/common/Navbar.jsx</w:t>
+      </w:r>
+      <w:r>
+        <w:t>: The navigation bar. It uses useSelector to show "Hi, [Name]" in the center and changes its appearance as the user scrolls.</w:t>
       </w:r>
     </w:p>
     <w:p>
@@ -806,17 +614,8 @@
           <w:b/>
           <w:bCs/>
         </w:rPr>
-        <w:t xml:space="preserve">Asynchronous </w:t>
-      </w:r>
-      <w:proofErr w:type="spellStart"/>
-      <w:r>
-        <w:rPr>
-          <w:b/>
-          <w:bCs/>
-        </w:rPr>
-        <w:t>Thunks</w:t>
-      </w:r>
-      <w:proofErr w:type="spellEnd"/>
+        <w:t>Asynchronous Thunks</w:t>
+      </w:r>
       <w:r>
         <w:t xml:space="preserve">. These functions use </w:t>
       </w:r>
@@ -828,23 +627,7 @@
         <w:t>Axios</w:t>
       </w:r>
       <w:r>
-        <w:t xml:space="preserve"> to call your backend APIs and update the Redux state based on the response (e.g., dispatch(</w:t>
-      </w:r>
-      <w:proofErr w:type="spellStart"/>
-      <w:r>
-        <w:t>setUser</w:t>
-      </w:r>
-      <w:proofErr w:type="spellEnd"/>
-      <w:r>
-        <w:t>(</w:t>
-      </w:r>
-      <w:proofErr w:type="spellStart"/>
-      <w:r>
-        <w:t>res.user</w:t>
-      </w:r>
-      <w:proofErr w:type="spellEnd"/>
-      <w:r>
-        <w:t>))).</w:t>
+        <w:t xml:space="preserve"> to call your backend APIs and update the Redux state based on the response (e.g., dispatch(setUser(res.user))).</w:t>
       </w:r>
     </w:p>
     <w:p>
@@ -887,7 +670,6 @@
           <w:numId w:val="9"/>
         </w:numPr>
       </w:pPr>
-      <w:proofErr w:type="spellStart"/>
       <w:r>
         <w:rPr>
           <w:b/>
@@ -895,7 +677,6 @@
         </w:rPr>
         <w:t>App.jsx</w:t>
       </w:r>
-      <w:proofErr w:type="spellEnd"/>
       <w:r>
         <w:t xml:space="preserve">: Defines the application routes using </w:t>
       </w:r>
@@ -907,15 +688,7 @@
         <w:t>React Router</w:t>
       </w:r>
       <w:r>
-        <w:t xml:space="preserve">. It wraps protected pages in the </w:t>
-      </w:r>
-      <w:proofErr w:type="spellStart"/>
-      <w:r>
-        <w:t>ProtectedRoute</w:t>
-      </w:r>
-      <w:proofErr w:type="spellEnd"/>
-      <w:r>
-        <w:t xml:space="preserve"> component.</w:t>
+        <w:t>. It wraps protected pages in the ProtectedRoute component.</w:t>
       </w:r>
     </w:p>
     <w:p>
@@ -925,8 +698,6 @@
           <w:numId w:val="9"/>
         </w:numPr>
       </w:pPr>
-      <w:proofErr w:type="spellStart"/>
-      <w:proofErr w:type="gramStart"/>
       <w:r>
         <w:rPr>
           <w:b/>
@@ -934,18 +705,8 @@
         </w:rPr>
         <w:t>vercel.json</w:t>
       </w:r>
-      <w:proofErr w:type="spellEnd"/>
-      <w:proofErr w:type="gramEnd"/>
-      <w:r>
-        <w:t xml:space="preserve">: A configuration file that tells </w:t>
-      </w:r>
-      <w:proofErr w:type="spellStart"/>
-      <w:r>
-        <w:t>Vercel</w:t>
-      </w:r>
-      <w:proofErr w:type="spellEnd"/>
-      <w:r>
-        <w:t xml:space="preserve"> to redirect all routes to index.html, preventing the "404 Not Found" error on page refreshes.</w:t>
+      <w:r>
+        <w:t>: A configuration file that tells Vercel to redirect all routes to index.html, preventing the "404 Not Found" error on page refreshes.</w:t>
       </w:r>
     </w:p>
     <w:p>
@@ -1014,23 +775,7 @@
         <w:t>The Navbar Dropdown:</w:t>
       </w:r>
       <w:r>
-        <w:t xml:space="preserve"> We transformed your central "Hi, Name" greeting into an interactive menu using </w:t>
-      </w:r>
-      <w:proofErr w:type="spellStart"/>
-      <w:r>
-        <w:t>useState</w:t>
-      </w:r>
-      <w:proofErr w:type="spellEnd"/>
-      <w:r>
-        <w:t xml:space="preserve"> and </w:t>
-      </w:r>
-      <w:proofErr w:type="spellStart"/>
-      <w:r>
-        <w:t>useRef</w:t>
-      </w:r>
-      <w:proofErr w:type="spellEnd"/>
-      <w:r>
-        <w:t xml:space="preserve"> to handle the dropdown toggle and outside clicks.</w:t>
+        <w:t xml:space="preserve"> We transformed your central "Hi, Name" greeting into an interactive menu using useState and useRef to handle the dropdown toggle and outside clicks.</w:t>
       </w:r>
     </w:p>
     <w:p>
@@ -1048,46 +793,22 @@
         <w:t>Tag Selection:</w:t>
       </w:r>
       <w:r>
-        <w:t xml:space="preserve"> In the new </w:t>
-      </w:r>
-      <w:proofErr w:type="spellStart"/>
-      <w:r>
-        <w:t>InstantQuiz.jsx</w:t>
-      </w:r>
-      <w:proofErr w:type="spellEnd"/>
-      <w:r>
-        <w:t xml:space="preserve"> page, you select topics (tags), a difficulty level, and a specific number of questions (5–10) using a range slider.</w:t>
-      </w:r>
-    </w:p>
-    <w:p>
-      <w:pPr>
-        <w:rPr>
-          <w:b/>
-          <w:bCs/>
-        </w:rPr>
-      </w:pPr>
-      <w:r>
-        <w:rPr>
-          <w:b/>
-          <w:bCs/>
-        </w:rPr>
-        <w:t>2. The Data Processing (Frontend $\</w:t>
-      </w:r>
-      <w:proofErr w:type="spellStart"/>
-      <w:r>
-        <w:rPr>
-          <w:b/>
-          <w:bCs/>
-        </w:rPr>
-        <w:t>rightarrow</w:t>
-      </w:r>
-      <w:proofErr w:type="spellEnd"/>
-      <w:r>
-        <w:rPr>
-          <w:b/>
-          <w:bCs/>
-        </w:rPr>
-        <w:t>$ Backend)</w:t>
+        <w:t xml:space="preserve"> In the new InstantQuiz.jsx page, you select topics (tags), a difficulty level, and a specific number of questions (5–10) using a range slider.</w:t>
+      </w:r>
+    </w:p>
+    <w:p>
+      <w:pPr>
+        <w:rPr>
+          <w:b/>
+          <w:bCs/>
+        </w:rPr>
+      </w:pPr>
+      <w:r>
+        <w:rPr>
+          <w:b/>
+          <w:bCs/>
+        </w:rPr>
+        <w:t>2. The Data Processing (Frontend $\rightarrow$ Backend)</w:t>
       </w:r>
     </w:p>
     <w:p>
@@ -1106,15 +827,7 @@
         <w:t>The API Call:</w:t>
       </w:r>
       <w:r>
-        <w:t xml:space="preserve"> When you click "Generate My Quiz," </w:t>
-      </w:r>
-      <w:proofErr w:type="spellStart"/>
-      <w:r>
-        <w:t>InstantQuiz.jsx</w:t>
-      </w:r>
-      <w:proofErr w:type="spellEnd"/>
-      <w:r>
-        <w:t xml:space="preserve"> uses </w:t>
+        <w:t xml:space="preserve"> When you click "Generate My Quiz," InstantQuiz.jsx uses </w:t>
       </w:r>
       <w:r>
         <w:rPr>
@@ -1213,39 +926,13 @@
         <w:t>The Navigation Hand-off:</w:t>
       </w:r>
       <w:r>
-        <w:t xml:space="preserve"> Once the backend sends the JSON quiz back, </w:t>
-      </w:r>
-      <w:proofErr w:type="spellStart"/>
-      <w:r>
-        <w:t>InstantQuiz.jsx</w:t>
-      </w:r>
-      <w:proofErr w:type="spellEnd"/>
-      <w:r>
-        <w:t xml:space="preserve"> navigates to /quiz and passes the actual questions array into the </w:t>
-      </w:r>
-      <w:proofErr w:type="spellStart"/>
-      <w:proofErr w:type="gramStart"/>
-      <w:r>
-        <w:t>location.state</w:t>
-      </w:r>
-      <w:proofErr w:type="spellEnd"/>
-      <w:proofErr w:type="gramEnd"/>
-      <w:r>
-        <w:t xml:space="preserve">. This prevents the </w:t>
-      </w:r>
-      <w:proofErr w:type="spellStart"/>
-      <w:r>
-        <w:t>QuizPage.jsx</w:t>
-      </w:r>
-      <w:proofErr w:type="spellEnd"/>
-      <w:r>
-        <w:t xml:space="preserve"> from falling back to the local "Try Me" questions.</w:t>
+        <w:t xml:space="preserve"> Once the backend sends the JSON quiz back, InstantQuiz.jsx navigates to /quiz and passes the actual questions array into the location.state. This prevents the QuizPage.jsx from falling back to the local "Try Me" questions.</w:t>
       </w:r>
     </w:p>
     <w:p>
       <w:r>
         <w:pict w14:anchorId="480010C8">
-          <v:rect id="_x0000_i1039" style="width:0;height:1.5pt" o:hralign="center" o:hrstd="t" o:hr="t" fillcolor="#a0a0a0" stroked="f"/>
+          <v:rect id="_x0000_i1026" style="width:0;height:1.5pt" o:hralign="center" o:hrstd="t" o:hr="t" fillcolor="#a0a0a0" stroked="f"/>
         </w:pict>
       </w:r>
     </w:p>
@@ -1383,19 +1070,9 @@
             <w:hideMark/>
           </w:tcPr>
           <w:p>
-            <w:proofErr w:type="spellStart"/>
             <w:r>
-              <w:t>src</w:t>
+              <w:t>src/components/common/Navbar.jsx</w:t>
             </w:r>
-            <w:proofErr w:type="spellEnd"/>
-            <w:r>
-              <w:t>/components/common/</w:t>
-            </w:r>
-            <w:proofErr w:type="spellStart"/>
-            <w:r>
-              <w:t>Navbar.jsx</w:t>
-            </w:r>
-            <w:proofErr w:type="spellEnd"/>
           </w:p>
         </w:tc>
         <w:tc>
@@ -1416,23 +1093,7 @@
                 <w:b/>
                 <w:bCs/>
               </w:rPr>
-              <w:t>React/</w:t>
-            </w:r>
-            <w:proofErr w:type="spellStart"/>
-            <w:r>
-              <w:rPr>
-                <w:b/>
-                <w:bCs/>
-              </w:rPr>
-              <w:t>Lucide</w:t>
-            </w:r>
-            <w:proofErr w:type="spellEnd"/>
-            <w:r>
-              <w:rPr>
-                <w:b/>
-                <w:bCs/>
-              </w:rPr>
-              <w:t>-React</w:t>
+              <w:t>React/Lucide-React</w:t>
             </w:r>
           </w:p>
         </w:tc>
@@ -1482,19 +1143,9 @@
             <w:hideMark/>
           </w:tcPr>
           <w:p>
-            <w:proofErr w:type="spellStart"/>
             <w:r>
-              <w:t>src</w:t>
+              <w:t>src/pages/InstantQuiz.jsx</w:t>
             </w:r>
-            <w:proofErr w:type="spellEnd"/>
-            <w:r>
-              <w:t>/pages/</w:t>
-            </w:r>
-            <w:proofErr w:type="spellStart"/>
-            <w:r>
-              <w:t>InstantQuiz.jsx</w:t>
-            </w:r>
-            <w:proofErr w:type="spellEnd"/>
           </w:p>
         </w:tc>
         <w:tc>
@@ -1562,19 +1213,9 @@
             <w:hideMark/>
           </w:tcPr>
           <w:p>
-            <w:proofErr w:type="spellStart"/>
             <w:r>
-              <w:t>src</w:t>
+              <w:t>src/pages/QuizPage.jsx</w:t>
             </w:r>
-            <w:proofErr w:type="spellEnd"/>
-            <w:r>
-              <w:t>/pages/</w:t>
-            </w:r>
-            <w:proofErr w:type="spellStart"/>
-            <w:r>
-              <w:t>QuizPage.jsx</w:t>
-            </w:r>
-            <w:proofErr w:type="spellEnd"/>
           </w:p>
         </w:tc>
         <w:tc>
@@ -1613,20 +1254,7 @@
           </w:tcPr>
           <w:p>
             <w:r>
-              <w:t xml:space="preserve">Logic updated to check </w:t>
-            </w:r>
-            <w:proofErr w:type="spellStart"/>
-            <w:proofErr w:type="gramStart"/>
-            <w:r>
-              <w:t>location.state</w:t>
-            </w:r>
-            <w:proofErr w:type="gramEnd"/>
-            <w:r>
-              <w:t>.questions</w:t>
-            </w:r>
-            <w:proofErr w:type="spellEnd"/>
-            <w:r>
-              <w:t xml:space="preserve"> first, ensuring AI questions override the local "Try Me" data.</w:t>
+              <w:t>Logic updated to check location.state.questions first, ensuring AI questions override the local "Try Me" data.</w:t>
             </w:r>
           </w:p>
         </w:tc>
@@ -1699,30 +1327,7 @@
               <w:t>Hybrid</w:t>
             </w:r>
             <w:r>
-              <w:t xml:space="preserve">. It now handles both </w:t>
-            </w:r>
-            <w:proofErr w:type="spellStart"/>
-            <w:proofErr w:type="gramStart"/>
-            <w:r>
-              <w:t>req.file</w:t>
-            </w:r>
-            <w:proofErr w:type="spellEnd"/>
-            <w:proofErr w:type="gramEnd"/>
-            <w:r>
-              <w:t xml:space="preserve"> (PDF) and </w:t>
-            </w:r>
-            <w:proofErr w:type="spellStart"/>
-            <w:proofErr w:type="gramStart"/>
-            <w:r>
-              <w:t>req.body</w:t>
-            </w:r>
-            <w:proofErr w:type="gramEnd"/>
-            <w:r>
-              <w:t>.tags</w:t>
-            </w:r>
-            <w:proofErr w:type="spellEnd"/>
-            <w:r>
-              <w:t xml:space="preserve"> (Instant).</w:t>
+              <w:t>. It now handles both req.file (PDF) and req.body.tags (Instant).</w:t>
             </w:r>
           </w:p>
         </w:tc>
@@ -1802,6 +1407,456 @@
       </w:tr>
     </w:tbl>
     <w:p/>
+    <w:p>
+      <w:pPr>
+        <w:pStyle w:val="Heading2"/>
+      </w:pPr>
+    </w:p>
+    <w:p>
+      <w:pPr>
+        <w:pStyle w:val="Heading2"/>
+      </w:pPr>
+      <w:r>
+        <w:t>Tech Stack Used:</w:t>
+      </w:r>
+    </w:p>
+    <w:p>
+      <w:pPr>
+        <w:rPr>
+          <w:b/>
+          <w:bCs/>
+        </w:rPr>
+      </w:pPr>
+      <w:r>
+        <w:rPr>
+          <w:rFonts w:ascii="Segoe UI Emoji" w:hAnsi="Segoe UI Emoji" w:cs="Segoe UI Emoji"/>
+          <w:b/>
+          <w:bCs/>
+        </w:rPr>
+        <w:t>🌐</w:t>
+      </w:r>
+      <w:r>
+        <w:rPr>
+          <w:b/>
+          <w:bCs/>
+        </w:rPr>
+        <w:t xml:space="preserve"> The Core MERN Stack</w:t>
+      </w:r>
+    </w:p>
+    <w:p>
+      <w:r>
+        <w:t>The foundation of the app is built on four primary technologies that use JavaScript for both the browser and server sides.</w:t>
+      </w:r>
+    </w:p>
+    <w:p>
+      <w:pPr>
+        <w:numPr>
+          <w:ilvl w:val="0"/>
+          <w:numId w:val="13"/>
+        </w:numPr>
+      </w:pPr>
+      <w:r>
+        <w:rPr>
+          <w:b/>
+          <w:bCs/>
+        </w:rPr>
+        <w:t>MongoDB</w:t>
+      </w:r>
+      <w:r>
+        <w:t>: A NoSQL database that stores data (like users and quiz questions) in JSON-like documents, making it easy to retrieve complex quiz structures.</w:t>
+      </w:r>
+    </w:p>
+    <w:p>
+      <w:pPr>
+        <w:numPr>
+          <w:ilvl w:val="0"/>
+          <w:numId w:val="13"/>
+        </w:numPr>
+      </w:pPr>
+      <w:r>
+        <w:rPr>
+          <w:b/>
+          <w:bCs/>
+        </w:rPr>
+        <w:t>Express.js</w:t>
+      </w:r>
+      <w:r>
+        <w:t>: A lightweight web framework for Node.js that manages your backend routes and interactions between the frontend and the database.</w:t>
+      </w:r>
+    </w:p>
+    <w:p>
+      <w:pPr>
+        <w:numPr>
+          <w:ilvl w:val="0"/>
+          <w:numId w:val="13"/>
+        </w:numPr>
+      </w:pPr>
+      <w:r>
+        <w:rPr>
+          <w:b/>
+          <w:bCs/>
+        </w:rPr>
+        <w:t>React</w:t>
+      </w:r>
+      <w:r>
+        <w:t>: A frontend library used to build the interactive "Single Page Application" (SPA) interface, allowing the quiz to update dynamically without page reloads.</w:t>
+      </w:r>
+    </w:p>
+    <w:p>
+      <w:pPr>
+        <w:numPr>
+          <w:ilvl w:val="0"/>
+          <w:numId w:val="13"/>
+        </w:numPr>
+      </w:pPr>
+      <w:r>
+        <w:rPr>
+          <w:b/>
+          <w:bCs/>
+        </w:rPr>
+        <w:t>Node.js</w:t>
+      </w:r>
+      <w:r>
+        <w:t>: The runtime environment that executes your JavaScript code on the server, handling real-time data and API requests.</w:t>
+      </w:r>
+    </w:p>
+    <w:p>
+      <w:r>
+        <w:pict w14:anchorId="160DBD23">
+          <v:rect id="_x0000_i1027" style="width:0;height:1.5pt" o:hralign="center" o:hrstd="t" o:hr="t" fillcolor="#a0a0a0" stroked="f"/>
+        </w:pict>
+      </w:r>
+    </w:p>
+    <w:p>
+      <w:pPr>
+        <w:rPr>
+          <w:b/>
+          <w:bCs/>
+        </w:rPr>
+      </w:pPr>
+      <w:r>
+        <w:rPr>
+          <w:rFonts w:ascii="Segoe UI Emoji" w:hAnsi="Segoe UI Emoji" w:cs="Segoe UI Emoji"/>
+          <w:b/>
+          <w:bCs/>
+        </w:rPr>
+        <w:t>🧠</w:t>
+      </w:r>
+      <w:r>
+        <w:rPr>
+          <w:b/>
+          <w:bCs/>
+        </w:rPr>
+        <w:t xml:space="preserve"> Major Frontend Packages &amp; Tools</w:t>
+      </w:r>
+    </w:p>
+    <w:p>
+      <w:r>
+        <w:t>These packages enhance the user experience and maintain a clean code structure.</w:t>
+      </w:r>
+    </w:p>
+    <w:p>
+      <w:pPr>
+        <w:numPr>
+          <w:ilvl w:val="0"/>
+          <w:numId w:val="14"/>
+        </w:numPr>
+      </w:pPr>
+      <w:r>
+        <w:rPr>
+          <w:b/>
+          <w:bCs/>
+        </w:rPr>
+        <w:t>Redux Toolkit (RTK)</w:t>
+      </w:r>
+      <w:r>
+        <w:t>: Used for global state management. It allows your app to "remember" the user's name ("Hi, Arin!") and their login status across all pages without "prop drilling".</w:t>
+      </w:r>
+    </w:p>
+    <w:p>
+      <w:pPr>
+        <w:numPr>
+          <w:ilvl w:val="0"/>
+          <w:numId w:val="14"/>
+        </w:numPr>
+      </w:pPr>
+      <w:r>
+        <w:rPr>
+          <w:b/>
+          <w:bCs/>
+        </w:rPr>
+        <w:t>Tailwind CSS</w:t>
+      </w:r>
+      <w:r>
+        <w:t>: A utility-first CSS framework used to build the "Sunset Minimal" theme. It allows for rapid prototyping and creates highly responsive designs without writing thousands of lines of custom CSS.</w:t>
+      </w:r>
+    </w:p>
+    <w:p>
+      <w:pPr>
+        <w:numPr>
+          <w:ilvl w:val="0"/>
+          <w:numId w:val="14"/>
+        </w:numPr>
+      </w:pPr>
+      <w:r>
+        <w:rPr>
+          <w:b/>
+          <w:bCs/>
+        </w:rPr>
+        <w:t>Axios</w:t>
+      </w:r>
+      <w:r>
+        <w:t>: A promise-based HTTP client used to send data (like your PDF files or tags) to the backend. It automatically handles JSON data transformation and error management.</w:t>
+      </w:r>
+    </w:p>
+    <w:p>
+      <w:pPr>
+        <w:numPr>
+          <w:ilvl w:val="0"/>
+          <w:numId w:val="14"/>
+        </w:numPr>
+      </w:pPr>
+      <w:r>
+        <w:rPr>
+          <w:b/>
+          <w:bCs/>
+        </w:rPr>
+        <w:t>Lucide-React</w:t>
+      </w:r>
+      <w:r>
+        <w:t>: A lightweight icon library that provides the professional-looking icons (like the brain logo, zap for instant quiz, and logout button) throughout the UI.</w:t>
+      </w:r>
+    </w:p>
+    <w:p>
+      <w:pPr>
+        <w:numPr>
+          <w:ilvl w:val="0"/>
+          <w:numId w:val="14"/>
+        </w:numPr>
+      </w:pPr>
+      <w:r>
+        <w:rPr>
+          <w:b/>
+          <w:bCs/>
+        </w:rPr>
+        <w:t>React Hot Toast</w:t>
+      </w:r>
+      <w:r>
+        <w:t>: Used to provide immediate visual feedback, such as the "AI is crafting your quiz..." loading message or "Login Successful!" alerts.</w:t>
+      </w:r>
+    </w:p>
+    <w:p>
+      <w:r>
+        <w:pict w14:anchorId="281DB425">
+          <v:rect id="_x0000_i1028" style="width:0;height:1.5pt" o:hralign="center" o:hrstd="t" o:hr="t" fillcolor="#a0a0a0" stroked="f"/>
+        </w:pict>
+      </w:r>
+    </w:p>
+    <w:p>
+      <w:pPr>
+        <w:rPr>
+          <w:b/>
+          <w:bCs/>
+        </w:rPr>
+      </w:pPr>
+      <w:r>
+        <w:rPr>
+          <w:rFonts w:ascii="Segoe UI Emoji" w:hAnsi="Segoe UI Emoji" w:cs="Segoe UI Emoji"/>
+          <w:b/>
+          <w:bCs/>
+        </w:rPr>
+        <w:t>⚙️</w:t>
+      </w:r>
+      <w:r>
+        <w:rPr>
+          <w:b/>
+          <w:bCs/>
+        </w:rPr>
+        <w:t xml:space="preserve"> Major Backend Packages &amp; AI Tools</w:t>
+      </w:r>
+    </w:p>
+    <w:p>
+      <w:r>
+        <w:t>These tools handle the "heavy lifting" like AI generation and security.</w:t>
+      </w:r>
+    </w:p>
+    <w:p>
+      <w:pPr>
+        <w:numPr>
+          <w:ilvl w:val="0"/>
+          <w:numId w:val="15"/>
+        </w:numPr>
+      </w:pPr>
+      <w:r>
+        <w:rPr>
+          <w:b/>
+          <w:bCs/>
+        </w:rPr>
+        <w:t>Google Gemini API (Gemini-1.5-flash)</w:t>
+      </w:r>
+      <w:r>
+        <w:t>: The core "brain" of your application. It processes the text extracted from PDFs or user tags to generate structured JSON quizzes with questions, options, and correct answers.</w:t>
+      </w:r>
+    </w:p>
+    <w:p>
+      <w:pPr>
+        <w:numPr>
+          <w:ilvl w:val="0"/>
+          <w:numId w:val="15"/>
+        </w:numPr>
+      </w:pPr>
+      <w:r>
+        <w:rPr>
+          <w:b/>
+          <w:bCs/>
+        </w:rPr>
+        <w:t>JSON Web Token (JWT)</w:t>
+      </w:r>
+      <w:r>
+        <w:t>: Used for secure authentication. Once you log in, the server issues a signed token that the frontend attaches to every request (like Authorization: Bearer &lt;token&gt;) so the server knows who is making the request.</w:t>
+      </w:r>
+    </w:p>
+    <w:p>
+      <w:pPr>
+        <w:numPr>
+          <w:ilvl w:val="0"/>
+          <w:numId w:val="15"/>
+        </w:numPr>
+      </w:pPr>
+      <w:r>
+        <w:rPr>
+          <w:b/>
+          <w:bCs/>
+        </w:rPr>
+        <w:lastRenderedPageBreak/>
+        <w:t>Nodemailer &amp; Brevo API</w:t>
+      </w:r>
+      <w:r>
+        <w:t>: These work together to handle your email services. Nodemailer is the engine that sends the email, while Brevo acts as the delivery service to ensure your "Password Reset" links land in the user's inbox.</w:t>
+      </w:r>
+    </w:p>
+    <w:p>
+      <w:pPr>
+        <w:numPr>
+          <w:ilvl w:val="0"/>
+          <w:numId w:val="15"/>
+        </w:numPr>
+      </w:pPr>
+      <w:r>
+        <w:rPr>
+          <w:b/>
+          <w:bCs/>
+        </w:rPr>
+        <w:t>PDF-Parse</w:t>
+      </w:r>
+      <w:r>
+        <w:t>: A utility that reads and extracts raw text from the binary data of an uploaded PDF file, making it readable for the AI model.</w:t>
+      </w:r>
+    </w:p>
+    <w:p>
+      <w:pPr>
+        <w:numPr>
+          <w:ilvl w:val="0"/>
+          <w:numId w:val="15"/>
+        </w:numPr>
+      </w:pPr>
+      <w:r>
+        <w:rPr>
+          <w:b/>
+          <w:bCs/>
+        </w:rPr>
+        <w:t>Bcrypt.js</w:t>
+      </w:r>
+      <w:r>
+        <w:t>: Used to hash passwords before storing them in MongoDB, ensuring that even if the database is compromised, user passwords remain secure.</w:t>
+      </w:r>
+    </w:p>
+    <w:p>
+      <w:r>
+        <w:pict w14:anchorId="1694AD69">
+          <v:rect id="_x0000_i1029" style="width:0;height:1.5pt" o:hralign="center" o:hrstd="t" o:hr="t" fillcolor="#a0a0a0" stroked="f"/>
+        </w:pict>
+      </w:r>
+    </w:p>
+    <w:p>
+      <w:pPr>
+        <w:rPr>
+          <w:b/>
+          <w:bCs/>
+        </w:rPr>
+      </w:pPr>
+      <w:r>
+        <w:rPr>
+          <w:rFonts w:ascii="Segoe UI Emoji" w:hAnsi="Segoe UI Emoji" w:cs="Segoe UI Emoji"/>
+          <w:b/>
+          <w:bCs/>
+        </w:rPr>
+        <w:t>🚀</w:t>
+      </w:r>
+      <w:r>
+        <w:rPr>
+          <w:b/>
+          <w:bCs/>
+        </w:rPr>
+        <w:t xml:space="preserve"> Deployment &amp; Development Tools</w:t>
+      </w:r>
+    </w:p>
+    <w:p>
+      <w:pPr>
+        <w:numPr>
+          <w:ilvl w:val="0"/>
+          <w:numId w:val="16"/>
+        </w:numPr>
+      </w:pPr>
+      <w:r>
+        <w:rPr>
+          <w:b/>
+          <w:bCs/>
+        </w:rPr>
+        <w:t>Vercel</w:t>
+      </w:r>
+      <w:r>
+        <w:t>: Used to host your frontend. It provides seamless integration with React and ensures that your routes (like /dashboard) don't break on page refresh via the vercel.json file.</w:t>
+      </w:r>
+    </w:p>
+    <w:p>
+      <w:pPr>
+        <w:numPr>
+          <w:ilvl w:val="0"/>
+          <w:numId w:val="16"/>
+        </w:numPr>
+      </w:pPr>
+      <w:r>
+        <w:rPr>
+          <w:b/>
+          <w:bCs/>
+        </w:rPr>
+        <w:t>Render</w:t>
+      </w:r>
+      <w:r>
+        <w:t>: Used to host your Node.js backend and MongoDB connection. It manages the server's lifecycle and handles the environment variables (like GEMINI_API_KEY) securely.</w:t>
+      </w:r>
+    </w:p>
+    <w:p>
+      <w:pPr>
+        <w:numPr>
+          <w:ilvl w:val="0"/>
+          <w:numId w:val="16"/>
+        </w:numPr>
+      </w:pPr>
+      <w:r>
+        <w:rPr>
+          <w:b/>
+          <w:bCs/>
+        </w:rPr>
+        <w:t>Postman/Thunder Client</w:t>
+      </w:r>
+      <w:r>
+        <w:t>: Crucial during development for testing your API endpoints (like /api/quiz/generate) before connecting them to the React frontend</w:t>
+      </w:r>
+    </w:p>
+    <w:p/>
+    <w:p/>
     <w:sectPr>
       <w:pgSz w:w="11906" w:h="16838"/>
       <w:pgMar w:top="1440" w:right="1440" w:bottom="1440" w:left="1440" w:header="708" w:footer="708" w:gutter="0"/>
@@ -1815,6 +1870,304 @@
 <file path=word/numbering.xml><?xml version="1.0" encoding="utf-8"?>
 <w:numbering xmlns:wpc="http://schemas.microsoft.com/office/word/2010/wordprocessingCanvas" xmlns:cx="http://schemas.microsoft.com/office/drawing/2014/chartex" xmlns:cx1="http://schemas.microsoft.com/office/drawing/2015/9/8/chartex" xmlns:cx2="http://schemas.microsoft.com/office/drawing/2015/10/21/chartex" xmlns:cx3="http://schemas.microsoft.com/office/drawing/2016/5/9/chartex" xmlns:cx4="http://schemas.microsoft.com/office/drawing/2016/5/10/chartex" xmlns:cx5="http://schemas.microsoft.com/office/drawing/2016/5/11/chartex" xmlns:cx6="http://schemas.microsoft.com/office/drawing/2016/5/12/chartex" xmlns:cx7="http://schemas.microsoft.com/office/drawing/2016/5/13/chartex" xmlns:cx8="http://schemas.microsoft.com/office/drawing/2016/5/14/chartex" xmlns:mc="http://schemas.openxmlformats.org/markup-compatibility/2006" xmlns:aink="http://schemas.microsoft.com/office/drawing/2016/ink" xmlns:am3d="http://schemas.microsoft.com/office/drawing/2017/model3d" xmlns:o="urn:schemas-microsoft-com:office:office" xmlns:oel="http://schemas.microsoft.com/office/2019/extlst" xmlns:r="http://schemas.openxmlformats.org/officeDocument/2006/relationships" xmlns:m="http://schemas.openxmlformats.org/officeDocument/2006/math" xmlns:v="urn:schemas-microsoft-com:vml" xmlns:wp14="http://schemas.microsoft.com/office/word/2010/wordprocessingDrawing" xmlns:wp="http://schemas.openxmlformats.org/drawingml/2006/wordprocessingDrawing" xmlns:w10="urn:schemas-microsoft-com:office:word" xmlns:w="http://schemas.openxmlformats.org/wordprocessingml/2006/main" xmlns:w14="http://schemas.microsoft.com/office/word/2010/wordml" xmlns:w15="http://schemas.microsoft.com/office/word/2012/wordml" xmlns:w16cex="http://schemas.microsoft.com/office/word/2018/wordml/cex" xmlns:w16cid="http://schemas.microsoft.com/office/word/2016/wordml/cid" xmlns:w16="http://schemas.microsoft.com/office/word/2018/wordml" xmlns:w16du="http://schemas.microsoft.com/office/word/2023/wordml/word16du" xmlns:w16sdtdh="http://schemas.microsoft.com/office/word/2020/wordml/sdtdatahash" xmlns:w16sdtfl="http://schemas.microsoft.com/office/word/2024/wordml/sdtformatlock" xmlns:w16se="http://schemas.microsoft.com/office/word/2015/wordml/symex" xmlns:wpg="http://schemas.microsoft.com/office/word/2010/wordprocessingGroup" xmlns:wpi="http://schemas.microsoft.com/office/word/2010/wordprocessingInk" xmlns:wne="http://schemas.microsoft.com/office/word/2006/wordml" xmlns:wps="http://schemas.microsoft.com/office/word/2010/wordprocessingShape" mc:Ignorable="w14 w15 w16se w16cid w16 w16cex w16sdtdh w16sdtfl w16du wp14">
   <w:abstractNum w:abstractNumId="0" w15:restartNumberingAfterBreak="0">
+    <w:nsid w:val="06AF1849"/>
+    <w:multiLevelType w:val="multilevel"/>
+    <w:tmpl w:val="D17AEBA6"/>
+    <w:lvl w:ilvl="0">
+      <w:start w:val="1"/>
+      <w:numFmt w:val="bullet"/>
+      <w:lvlText w:val=""/>
+      <w:lvlJc w:val="left"/>
+      <w:pPr>
+        <w:tabs>
+          <w:tab w:val="num" w:pos="720"/>
+        </w:tabs>
+        <w:ind w:left="720" w:hanging="360"/>
+      </w:pPr>
+      <w:rPr>
+        <w:rFonts w:ascii="Symbol" w:hAnsi="Symbol" w:hint="default"/>
+        <w:sz w:val="20"/>
+      </w:rPr>
+    </w:lvl>
+    <w:lvl w:ilvl="1" w:tentative="1">
+      <w:start w:val="1"/>
+      <w:numFmt w:val="bullet"/>
+      <w:lvlText w:val="o"/>
+      <w:lvlJc w:val="left"/>
+      <w:pPr>
+        <w:tabs>
+          <w:tab w:val="num" w:pos="1440"/>
+        </w:tabs>
+        <w:ind w:left="1440" w:hanging="360"/>
+      </w:pPr>
+      <w:rPr>
+        <w:rFonts w:ascii="Courier New" w:hAnsi="Courier New" w:hint="default"/>
+        <w:sz w:val="20"/>
+      </w:rPr>
+    </w:lvl>
+    <w:lvl w:ilvl="2" w:tentative="1">
+      <w:start w:val="1"/>
+      <w:numFmt w:val="bullet"/>
+      <w:lvlText w:val=""/>
+      <w:lvlJc w:val="left"/>
+      <w:pPr>
+        <w:tabs>
+          <w:tab w:val="num" w:pos="2160"/>
+        </w:tabs>
+        <w:ind w:left="2160" w:hanging="360"/>
+      </w:pPr>
+      <w:rPr>
+        <w:rFonts w:ascii="Wingdings" w:hAnsi="Wingdings" w:hint="default"/>
+        <w:sz w:val="20"/>
+      </w:rPr>
+    </w:lvl>
+    <w:lvl w:ilvl="3" w:tentative="1">
+      <w:start w:val="1"/>
+      <w:numFmt w:val="bullet"/>
+      <w:lvlText w:val=""/>
+      <w:lvlJc w:val="left"/>
+      <w:pPr>
+        <w:tabs>
+          <w:tab w:val="num" w:pos="2880"/>
+        </w:tabs>
+        <w:ind w:left="2880" w:hanging="360"/>
+      </w:pPr>
+      <w:rPr>
+        <w:rFonts w:ascii="Wingdings" w:hAnsi="Wingdings" w:hint="default"/>
+        <w:sz w:val="20"/>
+      </w:rPr>
+    </w:lvl>
+    <w:lvl w:ilvl="4" w:tentative="1">
+      <w:start w:val="1"/>
+      <w:numFmt w:val="bullet"/>
+      <w:lvlText w:val=""/>
+      <w:lvlJc w:val="left"/>
+      <w:pPr>
+        <w:tabs>
+          <w:tab w:val="num" w:pos="3600"/>
+        </w:tabs>
+        <w:ind w:left="3600" w:hanging="360"/>
+      </w:pPr>
+      <w:rPr>
+        <w:rFonts w:ascii="Wingdings" w:hAnsi="Wingdings" w:hint="default"/>
+        <w:sz w:val="20"/>
+      </w:rPr>
+    </w:lvl>
+    <w:lvl w:ilvl="5" w:tentative="1">
+      <w:start w:val="1"/>
+      <w:numFmt w:val="bullet"/>
+      <w:lvlText w:val=""/>
+      <w:lvlJc w:val="left"/>
+      <w:pPr>
+        <w:tabs>
+          <w:tab w:val="num" w:pos="4320"/>
+        </w:tabs>
+        <w:ind w:left="4320" w:hanging="360"/>
+      </w:pPr>
+      <w:rPr>
+        <w:rFonts w:ascii="Wingdings" w:hAnsi="Wingdings" w:hint="default"/>
+        <w:sz w:val="20"/>
+      </w:rPr>
+    </w:lvl>
+    <w:lvl w:ilvl="6" w:tentative="1">
+      <w:start w:val="1"/>
+      <w:numFmt w:val="bullet"/>
+      <w:lvlText w:val=""/>
+      <w:lvlJc w:val="left"/>
+      <w:pPr>
+        <w:tabs>
+          <w:tab w:val="num" w:pos="5040"/>
+        </w:tabs>
+        <w:ind w:left="5040" w:hanging="360"/>
+      </w:pPr>
+      <w:rPr>
+        <w:rFonts w:ascii="Wingdings" w:hAnsi="Wingdings" w:hint="default"/>
+        <w:sz w:val="20"/>
+      </w:rPr>
+    </w:lvl>
+    <w:lvl w:ilvl="7" w:tentative="1">
+      <w:start w:val="1"/>
+      <w:numFmt w:val="bullet"/>
+      <w:lvlText w:val=""/>
+      <w:lvlJc w:val="left"/>
+      <w:pPr>
+        <w:tabs>
+          <w:tab w:val="num" w:pos="5760"/>
+        </w:tabs>
+        <w:ind w:left="5760" w:hanging="360"/>
+      </w:pPr>
+      <w:rPr>
+        <w:rFonts w:ascii="Wingdings" w:hAnsi="Wingdings" w:hint="default"/>
+        <w:sz w:val="20"/>
+      </w:rPr>
+    </w:lvl>
+    <w:lvl w:ilvl="8" w:tentative="1">
+      <w:start w:val="1"/>
+      <w:numFmt w:val="bullet"/>
+      <w:lvlText w:val=""/>
+      <w:lvlJc w:val="left"/>
+      <w:pPr>
+        <w:tabs>
+          <w:tab w:val="num" w:pos="6480"/>
+        </w:tabs>
+        <w:ind w:left="6480" w:hanging="360"/>
+      </w:pPr>
+      <w:rPr>
+        <w:rFonts w:ascii="Wingdings" w:hAnsi="Wingdings" w:hint="default"/>
+        <w:sz w:val="20"/>
+      </w:rPr>
+    </w:lvl>
+  </w:abstractNum>
+  <w:abstractNum w:abstractNumId="1" w15:restartNumberingAfterBreak="0">
+    <w:nsid w:val="18C160BB"/>
+    <w:multiLevelType w:val="multilevel"/>
+    <w:tmpl w:val="4594AD92"/>
+    <w:lvl w:ilvl="0">
+      <w:start w:val="1"/>
+      <w:numFmt w:val="bullet"/>
+      <w:lvlText w:val=""/>
+      <w:lvlJc w:val="left"/>
+      <w:pPr>
+        <w:tabs>
+          <w:tab w:val="num" w:pos="720"/>
+        </w:tabs>
+        <w:ind w:left="720" w:hanging="360"/>
+      </w:pPr>
+      <w:rPr>
+        <w:rFonts w:ascii="Symbol" w:hAnsi="Symbol" w:hint="default"/>
+        <w:sz w:val="20"/>
+      </w:rPr>
+    </w:lvl>
+    <w:lvl w:ilvl="1" w:tentative="1">
+      <w:start w:val="1"/>
+      <w:numFmt w:val="bullet"/>
+      <w:lvlText w:val="o"/>
+      <w:lvlJc w:val="left"/>
+      <w:pPr>
+        <w:tabs>
+          <w:tab w:val="num" w:pos="1440"/>
+        </w:tabs>
+        <w:ind w:left="1440" w:hanging="360"/>
+      </w:pPr>
+      <w:rPr>
+        <w:rFonts w:ascii="Courier New" w:hAnsi="Courier New" w:hint="default"/>
+        <w:sz w:val="20"/>
+      </w:rPr>
+    </w:lvl>
+    <w:lvl w:ilvl="2" w:tentative="1">
+      <w:start w:val="1"/>
+      <w:numFmt w:val="bullet"/>
+      <w:lvlText w:val=""/>
+      <w:lvlJc w:val="left"/>
+      <w:pPr>
+        <w:tabs>
+          <w:tab w:val="num" w:pos="2160"/>
+        </w:tabs>
+        <w:ind w:left="2160" w:hanging="360"/>
+      </w:pPr>
+      <w:rPr>
+        <w:rFonts w:ascii="Wingdings" w:hAnsi="Wingdings" w:hint="default"/>
+        <w:sz w:val="20"/>
+      </w:rPr>
+    </w:lvl>
+    <w:lvl w:ilvl="3" w:tentative="1">
+      <w:start w:val="1"/>
+      <w:numFmt w:val="bullet"/>
+      <w:lvlText w:val=""/>
+      <w:lvlJc w:val="left"/>
+      <w:pPr>
+        <w:tabs>
+          <w:tab w:val="num" w:pos="2880"/>
+        </w:tabs>
+        <w:ind w:left="2880" w:hanging="360"/>
+      </w:pPr>
+      <w:rPr>
+        <w:rFonts w:ascii="Wingdings" w:hAnsi="Wingdings" w:hint="default"/>
+        <w:sz w:val="20"/>
+      </w:rPr>
+    </w:lvl>
+    <w:lvl w:ilvl="4" w:tentative="1">
+      <w:start w:val="1"/>
+      <w:numFmt w:val="bullet"/>
+      <w:lvlText w:val=""/>
+      <w:lvlJc w:val="left"/>
+      <w:pPr>
+        <w:tabs>
+          <w:tab w:val="num" w:pos="3600"/>
+        </w:tabs>
+        <w:ind w:left="3600" w:hanging="360"/>
+      </w:pPr>
+      <w:rPr>
+        <w:rFonts w:ascii="Wingdings" w:hAnsi="Wingdings" w:hint="default"/>
+        <w:sz w:val="20"/>
+      </w:rPr>
+    </w:lvl>
+    <w:lvl w:ilvl="5" w:tentative="1">
+      <w:start w:val="1"/>
+      <w:numFmt w:val="bullet"/>
+      <w:lvlText w:val=""/>
+      <w:lvlJc w:val="left"/>
+      <w:pPr>
+        <w:tabs>
+          <w:tab w:val="num" w:pos="4320"/>
+        </w:tabs>
+        <w:ind w:left="4320" w:hanging="360"/>
+      </w:pPr>
+      <w:rPr>
+        <w:rFonts w:ascii="Wingdings" w:hAnsi="Wingdings" w:hint="default"/>
+        <w:sz w:val="20"/>
+      </w:rPr>
+    </w:lvl>
+    <w:lvl w:ilvl="6" w:tentative="1">
+      <w:start w:val="1"/>
+      <w:numFmt w:val="bullet"/>
+      <w:lvlText w:val=""/>
+      <w:lvlJc w:val="left"/>
+      <w:pPr>
+        <w:tabs>
+          <w:tab w:val="num" w:pos="5040"/>
+        </w:tabs>
+        <w:ind w:left="5040" w:hanging="360"/>
+      </w:pPr>
+      <w:rPr>
+        <w:rFonts w:ascii="Wingdings" w:hAnsi="Wingdings" w:hint="default"/>
+        <w:sz w:val="20"/>
+      </w:rPr>
+    </w:lvl>
+    <w:lvl w:ilvl="7" w:tentative="1">
+      <w:start w:val="1"/>
+      <w:numFmt w:val="bullet"/>
+      <w:lvlText w:val=""/>
+      <w:lvlJc w:val="left"/>
+      <w:pPr>
+        <w:tabs>
+          <w:tab w:val="num" w:pos="5760"/>
+        </w:tabs>
+        <w:ind w:left="5760" w:hanging="360"/>
+      </w:pPr>
+      <w:rPr>
+        <w:rFonts w:ascii="Wingdings" w:hAnsi="Wingdings" w:hint="default"/>
+        <w:sz w:val="20"/>
+      </w:rPr>
+    </w:lvl>
+    <w:lvl w:ilvl="8" w:tentative="1">
+      <w:start w:val="1"/>
+      <w:numFmt w:val="bullet"/>
+      <w:lvlText w:val=""/>
+      <w:lvlJc w:val="left"/>
+      <w:pPr>
+        <w:tabs>
+          <w:tab w:val="num" w:pos="6480"/>
+        </w:tabs>
+        <w:ind w:left="6480" w:hanging="360"/>
+      </w:pPr>
+      <w:rPr>
+        <w:rFonts w:ascii="Wingdings" w:hAnsi="Wingdings" w:hint="default"/>
+        <w:sz w:val="20"/>
+      </w:rPr>
+    </w:lvl>
+  </w:abstractNum>
+  <w:abstractNum w:abstractNumId="2" w15:restartNumberingAfterBreak="0">
     <w:nsid w:val="1ADA5197"/>
     <w:multiLevelType w:val="multilevel"/>
     <w:tmpl w:val="B64AC890"/>
@@ -1963,7 +2316,7 @@
       </w:rPr>
     </w:lvl>
   </w:abstractNum>
-  <w:abstractNum w:abstractNumId="1" w15:restartNumberingAfterBreak="0">
+  <w:abstractNum w:abstractNumId="3" w15:restartNumberingAfterBreak="0">
     <w:nsid w:val="1E817161"/>
     <w:multiLevelType w:val="multilevel"/>
     <w:tmpl w:val="F19C90E0"/>
@@ -2112,7 +2465,7 @@
       </w:rPr>
     </w:lvl>
   </w:abstractNum>
-  <w:abstractNum w:abstractNumId="2" w15:restartNumberingAfterBreak="0">
+  <w:abstractNum w:abstractNumId="4" w15:restartNumberingAfterBreak="0">
     <w:nsid w:val="202C6D58"/>
     <w:multiLevelType w:val="multilevel"/>
     <w:tmpl w:val="461E3BCA"/>
@@ -2261,7 +2614,7 @@
       </w:rPr>
     </w:lvl>
   </w:abstractNum>
-  <w:abstractNum w:abstractNumId="3" w15:restartNumberingAfterBreak="0">
+  <w:abstractNum w:abstractNumId="5" w15:restartNumberingAfterBreak="0">
     <w:nsid w:val="238B4EA8"/>
     <w:multiLevelType w:val="multilevel"/>
     <w:tmpl w:val="74CC5164"/>
@@ -2410,7 +2763,305 @@
       </w:rPr>
     </w:lvl>
   </w:abstractNum>
-  <w:abstractNum w:abstractNumId="4" w15:restartNumberingAfterBreak="0">
+  <w:abstractNum w:abstractNumId="6" w15:restartNumberingAfterBreak="0">
+    <w:nsid w:val="439267B9"/>
+    <w:multiLevelType w:val="multilevel"/>
+    <w:tmpl w:val="0824B7B2"/>
+    <w:lvl w:ilvl="0">
+      <w:start w:val="1"/>
+      <w:numFmt w:val="bullet"/>
+      <w:lvlText w:val=""/>
+      <w:lvlJc w:val="left"/>
+      <w:pPr>
+        <w:tabs>
+          <w:tab w:val="num" w:pos="720"/>
+        </w:tabs>
+        <w:ind w:left="720" w:hanging="360"/>
+      </w:pPr>
+      <w:rPr>
+        <w:rFonts w:ascii="Symbol" w:hAnsi="Symbol" w:hint="default"/>
+        <w:sz w:val="20"/>
+      </w:rPr>
+    </w:lvl>
+    <w:lvl w:ilvl="1" w:tentative="1">
+      <w:start w:val="1"/>
+      <w:numFmt w:val="bullet"/>
+      <w:lvlText w:val="o"/>
+      <w:lvlJc w:val="left"/>
+      <w:pPr>
+        <w:tabs>
+          <w:tab w:val="num" w:pos="1440"/>
+        </w:tabs>
+        <w:ind w:left="1440" w:hanging="360"/>
+      </w:pPr>
+      <w:rPr>
+        <w:rFonts w:ascii="Courier New" w:hAnsi="Courier New" w:hint="default"/>
+        <w:sz w:val="20"/>
+      </w:rPr>
+    </w:lvl>
+    <w:lvl w:ilvl="2" w:tentative="1">
+      <w:start w:val="1"/>
+      <w:numFmt w:val="bullet"/>
+      <w:lvlText w:val=""/>
+      <w:lvlJc w:val="left"/>
+      <w:pPr>
+        <w:tabs>
+          <w:tab w:val="num" w:pos="2160"/>
+        </w:tabs>
+        <w:ind w:left="2160" w:hanging="360"/>
+      </w:pPr>
+      <w:rPr>
+        <w:rFonts w:ascii="Wingdings" w:hAnsi="Wingdings" w:hint="default"/>
+        <w:sz w:val="20"/>
+      </w:rPr>
+    </w:lvl>
+    <w:lvl w:ilvl="3" w:tentative="1">
+      <w:start w:val="1"/>
+      <w:numFmt w:val="bullet"/>
+      <w:lvlText w:val=""/>
+      <w:lvlJc w:val="left"/>
+      <w:pPr>
+        <w:tabs>
+          <w:tab w:val="num" w:pos="2880"/>
+        </w:tabs>
+        <w:ind w:left="2880" w:hanging="360"/>
+      </w:pPr>
+      <w:rPr>
+        <w:rFonts w:ascii="Wingdings" w:hAnsi="Wingdings" w:hint="default"/>
+        <w:sz w:val="20"/>
+      </w:rPr>
+    </w:lvl>
+    <w:lvl w:ilvl="4" w:tentative="1">
+      <w:start w:val="1"/>
+      <w:numFmt w:val="bullet"/>
+      <w:lvlText w:val=""/>
+      <w:lvlJc w:val="left"/>
+      <w:pPr>
+        <w:tabs>
+          <w:tab w:val="num" w:pos="3600"/>
+        </w:tabs>
+        <w:ind w:left="3600" w:hanging="360"/>
+      </w:pPr>
+      <w:rPr>
+        <w:rFonts w:ascii="Wingdings" w:hAnsi="Wingdings" w:hint="default"/>
+        <w:sz w:val="20"/>
+      </w:rPr>
+    </w:lvl>
+    <w:lvl w:ilvl="5" w:tentative="1">
+      <w:start w:val="1"/>
+      <w:numFmt w:val="bullet"/>
+      <w:lvlText w:val=""/>
+      <w:lvlJc w:val="left"/>
+      <w:pPr>
+        <w:tabs>
+          <w:tab w:val="num" w:pos="4320"/>
+        </w:tabs>
+        <w:ind w:left="4320" w:hanging="360"/>
+      </w:pPr>
+      <w:rPr>
+        <w:rFonts w:ascii="Wingdings" w:hAnsi="Wingdings" w:hint="default"/>
+        <w:sz w:val="20"/>
+      </w:rPr>
+    </w:lvl>
+    <w:lvl w:ilvl="6" w:tentative="1">
+      <w:start w:val="1"/>
+      <w:numFmt w:val="bullet"/>
+      <w:lvlText w:val=""/>
+      <w:lvlJc w:val="left"/>
+      <w:pPr>
+        <w:tabs>
+          <w:tab w:val="num" w:pos="5040"/>
+        </w:tabs>
+        <w:ind w:left="5040" w:hanging="360"/>
+      </w:pPr>
+      <w:rPr>
+        <w:rFonts w:ascii="Wingdings" w:hAnsi="Wingdings" w:hint="default"/>
+        <w:sz w:val="20"/>
+      </w:rPr>
+    </w:lvl>
+    <w:lvl w:ilvl="7" w:tentative="1">
+      <w:start w:val="1"/>
+      <w:numFmt w:val="bullet"/>
+      <w:lvlText w:val=""/>
+      <w:lvlJc w:val="left"/>
+      <w:pPr>
+        <w:tabs>
+          <w:tab w:val="num" w:pos="5760"/>
+        </w:tabs>
+        <w:ind w:left="5760" w:hanging="360"/>
+      </w:pPr>
+      <w:rPr>
+        <w:rFonts w:ascii="Wingdings" w:hAnsi="Wingdings" w:hint="default"/>
+        <w:sz w:val="20"/>
+      </w:rPr>
+    </w:lvl>
+    <w:lvl w:ilvl="8" w:tentative="1">
+      <w:start w:val="1"/>
+      <w:numFmt w:val="bullet"/>
+      <w:lvlText w:val=""/>
+      <w:lvlJc w:val="left"/>
+      <w:pPr>
+        <w:tabs>
+          <w:tab w:val="num" w:pos="6480"/>
+        </w:tabs>
+        <w:ind w:left="6480" w:hanging="360"/>
+      </w:pPr>
+      <w:rPr>
+        <w:rFonts w:ascii="Wingdings" w:hAnsi="Wingdings" w:hint="default"/>
+        <w:sz w:val="20"/>
+      </w:rPr>
+    </w:lvl>
+  </w:abstractNum>
+  <w:abstractNum w:abstractNumId="7" w15:restartNumberingAfterBreak="0">
+    <w:nsid w:val="4FA77A60"/>
+    <w:multiLevelType w:val="multilevel"/>
+    <w:tmpl w:val="F10274E2"/>
+    <w:lvl w:ilvl="0">
+      <w:start w:val="1"/>
+      <w:numFmt w:val="bullet"/>
+      <w:lvlText w:val=""/>
+      <w:lvlJc w:val="left"/>
+      <w:pPr>
+        <w:tabs>
+          <w:tab w:val="num" w:pos="720"/>
+        </w:tabs>
+        <w:ind w:left="720" w:hanging="360"/>
+      </w:pPr>
+      <w:rPr>
+        <w:rFonts w:ascii="Symbol" w:hAnsi="Symbol" w:hint="default"/>
+        <w:sz w:val="20"/>
+      </w:rPr>
+    </w:lvl>
+    <w:lvl w:ilvl="1" w:tentative="1">
+      <w:start w:val="1"/>
+      <w:numFmt w:val="bullet"/>
+      <w:lvlText w:val="o"/>
+      <w:lvlJc w:val="left"/>
+      <w:pPr>
+        <w:tabs>
+          <w:tab w:val="num" w:pos="1440"/>
+        </w:tabs>
+        <w:ind w:left="1440" w:hanging="360"/>
+      </w:pPr>
+      <w:rPr>
+        <w:rFonts w:ascii="Courier New" w:hAnsi="Courier New" w:hint="default"/>
+        <w:sz w:val="20"/>
+      </w:rPr>
+    </w:lvl>
+    <w:lvl w:ilvl="2" w:tentative="1">
+      <w:start w:val="1"/>
+      <w:numFmt w:val="bullet"/>
+      <w:lvlText w:val=""/>
+      <w:lvlJc w:val="left"/>
+      <w:pPr>
+        <w:tabs>
+          <w:tab w:val="num" w:pos="2160"/>
+        </w:tabs>
+        <w:ind w:left="2160" w:hanging="360"/>
+      </w:pPr>
+      <w:rPr>
+        <w:rFonts w:ascii="Wingdings" w:hAnsi="Wingdings" w:hint="default"/>
+        <w:sz w:val="20"/>
+      </w:rPr>
+    </w:lvl>
+    <w:lvl w:ilvl="3" w:tentative="1">
+      <w:start w:val="1"/>
+      <w:numFmt w:val="bullet"/>
+      <w:lvlText w:val=""/>
+      <w:lvlJc w:val="left"/>
+      <w:pPr>
+        <w:tabs>
+          <w:tab w:val="num" w:pos="2880"/>
+        </w:tabs>
+        <w:ind w:left="2880" w:hanging="360"/>
+      </w:pPr>
+      <w:rPr>
+        <w:rFonts w:ascii="Wingdings" w:hAnsi="Wingdings" w:hint="default"/>
+        <w:sz w:val="20"/>
+      </w:rPr>
+    </w:lvl>
+    <w:lvl w:ilvl="4" w:tentative="1">
+      <w:start w:val="1"/>
+      <w:numFmt w:val="bullet"/>
+      <w:lvlText w:val=""/>
+      <w:lvlJc w:val="left"/>
+      <w:pPr>
+        <w:tabs>
+          <w:tab w:val="num" w:pos="3600"/>
+        </w:tabs>
+        <w:ind w:left="3600" w:hanging="360"/>
+      </w:pPr>
+      <w:rPr>
+        <w:rFonts w:ascii="Wingdings" w:hAnsi="Wingdings" w:hint="default"/>
+        <w:sz w:val="20"/>
+      </w:rPr>
+    </w:lvl>
+    <w:lvl w:ilvl="5" w:tentative="1">
+      <w:start w:val="1"/>
+      <w:numFmt w:val="bullet"/>
+      <w:lvlText w:val=""/>
+      <w:lvlJc w:val="left"/>
+      <w:pPr>
+        <w:tabs>
+          <w:tab w:val="num" w:pos="4320"/>
+        </w:tabs>
+        <w:ind w:left="4320" w:hanging="360"/>
+      </w:pPr>
+      <w:rPr>
+        <w:rFonts w:ascii="Wingdings" w:hAnsi="Wingdings" w:hint="default"/>
+        <w:sz w:val="20"/>
+      </w:rPr>
+    </w:lvl>
+    <w:lvl w:ilvl="6" w:tentative="1">
+      <w:start w:val="1"/>
+      <w:numFmt w:val="bullet"/>
+      <w:lvlText w:val=""/>
+      <w:lvlJc w:val="left"/>
+      <w:pPr>
+        <w:tabs>
+          <w:tab w:val="num" w:pos="5040"/>
+        </w:tabs>
+        <w:ind w:left="5040" w:hanging="360"/>
+      </w:pPr>
+      <w:rPr>
+        <w:rFonts w:ascii="Wingdings" w:hAnsi="Wingdings" w:hint="default"/>
+        <w:sz w:val="20"/>
+      </w:rPr>
+    </w:lvl>
+    <w:lvl w:ilvl="7" w:tentative="1">
+      <w:start w:val="1"/>
+      <w:numFmt w:val="bullet"/>
+      <w:lvlText w:val=""/>
+      <w:lvlJc w:val="left"/>
+      <w:pPr>
+        <w:tabs>
+          <w:tab w:val="num" w:pos="5760"/>
+        </w:tabs>
+        <w:ind w:left="5760" w:hanging="360"/>
+      </w:pPr>
+      <w:rPr>
+        <w:rFonts w:ascii="Wingdings" w:hAnsi="Wingdings" w:hint="default"/>
+        <w:sz w:val="20"/>
+      </w:rPr>
+    </w:lvl>
+    <w:lvl w:ilvl="8" w:tentative="1">
+      <w:start w:val="1"/>
+      <w:numFmt w:val="bullet"/>
+      <w:lvlText w:val=""/>
+      <w:lvlJc w:val="left"/>
+      <w:pPr>
+        <w:tabs>
+          <w:tab w:val="num" w:pos="6480"/>
+        </w:tabs>
+        <w:ind w:left="6480" w:hanging="360"/>
+      </w:pPr>
+      <w:rPr>
+        <w:rFonts w:ascii="Wingdings" w:hAnsi="Wingdings" w:hint="default"/>
+        <w:sz w:val="20"/>
+      </w:rPr>
+    </w:lvl>
+  </w:abstractNum>
+  <w:abstractNum w:abstractNumId="8" w15:restartNumberingAfterBreak="0">
     <w:nsid w:val="533E40E4"/>
     <w:multiLevelType w:val="multilevel"/>
     <w:tmpl w:val="578C1ACC"/>
@@ -2559,7 +3210,7 @@
       </w:rPr>
     </w:lvl>
   </w:abstractNum>
-  <w:abstractNum w:abstractNumId="5" w15:restartNumberingAfterBreak="0">
+  <w:abstractNum w:abstractNumId="9" w15:restartNumberingAfterBreak="0">
     <w:nsid w:val="5765154D"/>
     <w:multiLevelType w:val="multilevel"/>
     <w:tmpl w:val="CC30CB9C"/>
@@ -2708,7 +3359,7 @@
       </w:rPr>
     </w:lvl>
   </w:abstractNum>
-  <w:abstractNum w:abstractNumId="6" w15:restartNumberingAfterBreak="0">
+  <w:abstractNum w:abstractNumId="10" w15:restartNumberingAfterBreak="0">
     <w:nsid w:val="600C7914"/>
     <w:multiLevelType w:val="multilevel"/>
     <w:tmpl w:val="8280CB8A"/>
@@ -2857,7 +3508,7 @@
       </w:rPr>
     </w:lvl>
   </w:abstractNum>
-  <w:abstractNum w:abstractNumId="7" w15:restartNumberingAfterBreak="0">
+  <w:abstractNum w:abstractNumId="11" w15:restartNumberingAfterBreak="0">
     <w:nsid w:val="601129F8"/>
     <w:multiLevelType w:val="multilevel"/>
     <w:tmpl w:val="ABEAA0BE"/>
@@ -3006,7 +3657,7 @@
       </w:rPr>
     </w:lvl>
   </w:abstractNum>
-  <w:abstractNum w:abstractNumId="8" w15:restartNumberingAfterBreak="0">
+  <w:abstractNum w:abstractNumId="12" w15:restartNumberingAfterBreak="0">
     <w:nsid w:val="621C209A"/>
     <w:multiLevelType w:val="multilevel"/>
     <w:tmpl w:val="EE501EFA"/>
@@ -3155,7 +3806,7 @@
       </w:rPr>
     </w:lvl>
   </w:abstractNum>
-  <w:abstractNum w:abstractNumId="9" w15:restartNumberingAfterBreak="0">
+  <w:abstractNum w:abstractNumId="13" w15:restartNumberingAfterBreak="0">
     <w:nsid w:val="65F3590B"/>
     <w:multiLevelType w:val="multilevel"/>
     <w:tmpl w:val="633A2738"/>
@@ -3304,7 +3955,7 @@
       </w:rPr>
     </w:lvl>
   </w:abstractNum>
-  <w:abstractNum w:abstractNumId="10" w15:restartNumberingAfterBreak="0">
+  <w:abstractNum w:abstractNumId="14" w15:restartNumberingAfterBreak="0">
     <w:nsid w:val="7C9107FC"/>
     <w:multiLevelType w:val="multilevel"/>
     <w:tmpl w:val="050AD106"/>
@@ -3453,7 +4104,7 @@
       </w:rPr>
     </w:lvl>
   </w:abstractNum>
-  <w:abstractNum w:abstractNumId="11" w15:restartNumberingAfterBreak="0">
+  <w:abstractNum w:abstractNumId="15" w15:restartNumberingAfterBreak="0">
     <w:nsid w:val="7D9E7B9E"/>
     <w:multiLevelType w:val="multilevel"/>
     <w:tmpl w:val="600C400E"/>
@@ -3603,40 +4254,52 @@
     </w:lvl>
   </w:abstractNum>
   <w:num w:numId="1" w16cid:durableId="687218201">
+    <w:abstractNumId w:val="3"/>
+  </w:num>
+  <w:num w:numId="2" w16cid:durableId="1729839288">
+    <w:abstractNumId w:val="9"/>
+  </w:num>
+  <w:num w:numId="3" w16cid:durableId="587273232">
+    <w:abstractNumId w:val="4"/>
+  </w:num>
+  <w:num w:numId="4" w16cid:durableId="2063483743">
+    <w:abstractNumId w:val="10"/>
+  </w:num>
+  <w:num w:numId="5" w16cid:durableId="1879006730">
+    <w:abstractNumId w:val="12"/>
+  </w:num>
+  <w:num w:numId="6" w16cid:durableId="1469786288">
+    <w:abstractNumId w:val="15"/>
+  </w:num>
+  <w:num w:numId="7" w16cid:durableId="1801800901">
+    <w:abstractNumId w:val="5"/>
+  </w:num>
+  <w:num w:numId="8" w16cid:durableId="92211492">
+    <w:abstractNumId w:val="11"/>
+  </w:num>
+  <w:num w:numId="9" w16cid:durableId="783576578">
+    <w:abstractNumId w:val="8"/>
+  </w:num>
+  <w:num w:numId="10" w16cid:durableId="780299633">
+    <w:abstractNumId w:val="14"/>
+  </w:num>
+  <w:num w:numId="11" w16cid:durableId="2136097316">
+    <w:abstractNumId w:val="13"/>
+  </w:num>
+  <w:num w:numId="12" w16cid:durableId="2074309079">
+    <w:abstractNumId w:val="2"/>
+  </w:num>
+  <w:num w:numId="13" w16cid:durableId="397096079">
     <w:abstractNumId w:val="1"/>
   </w:num>
-  <w:num w:numId="2" w16cid:durableId="1729839288">
-    <w:abstractNumId w:val="5"/>
+  <w:num w:numId="14" w16cid:durableId="1874732052">
+    <w:abstractNumId w:val="0"/>
   </w:num>
-  <w:num w:numId="3" w16cid:durableId="587273232">
-    <w:abstractNumId w:val="2"/>
-  </w:num>
-  <w:num w:numId="4" w16cid:durableId="2063483743">
+  <w:num w:numId="15" w16cid:durableId="1621834767">
     <w:abstractNumId w:val="6"/>
   </w:num>
-  <w:num w:numId="5" w16cid:durableId="1879006730">
-    <w:abstractNumId w:val="8"/>
-  </w:num>
-  <w:num w:numId="6" w16cid:durableId="1469786288">
-    <w:abstractNumId w:val="11"/>
-  </w:num>
-  <w:num w:numId="7" w16cid:durableId="1801800901">
-    <w:abstractNumId w:val="3"/>
-  </w:num>
-  <w:num w:numId="8" w16cid:durableId="92211492">
+  <w:num w:numId="16" w16cid:durableId="1083141718">
     <w:abstractNumId w:val="7"/>
-  </w:num>
-  <w:num w:numId="9" w16cid:durableId="783576578">
-    <w:abstractNumId w:val="4"/>
-  </w:num>
-  <w:num w:numId="10" w16cid:durableId="780299633">
-    <w:abstractNumId w:val="10"/>
-  </w:num>
-  <w:num w:numId="11" w16cid:durableId="2136097316">
-    <w:abstractNumId w:val="9"/>
-  </w:num>
-  <w:num w:numId="12" w16cid:durableId="2074309079">
-    <w:abstractNumId w:val="0"/>
   </w:num>
 </w:numbering>
 </file>

</xml_diff>